<commit_message>
Test Sumary Steps Add
</commit_message>
<xml_diff>
--- a/Test_Summary_Report_Property_Finder.docx
+++ b/Test_Summary_Report_Property_Finder.docx
@@ -186,13 +186,6 @@
       </w:r>
     </w:p>
     <w:p>
-      <w:pPr>
-        <w:rPr>
-          <w:b/>
-        </w:rPr>
-      </w:pPr>
-    </w:p>
-    <w:p>
       <w:r>
         <w:rPr>
           <w:b/>
@@ -456,98 +449,24 @@
         <w:t>13.2.0</w:t>
       </w:r>
     </w:p>
-    <w:p>
-      <w:pPr>
-        <w:pStyle w:val="Heading3"/>
+    <w:p/>
+    <w:p/>
+    <w:p/>
+    <w:p>
+      <w:pPr>
+        <w:pStyle w:val="Heading2"/>
       </w:pPr>
       <w:r>
         <w:lastRenderedPageBreak/>
-        <w:t>Summary</w:t>
-      </w:r>
-      <w:r>
-        <w:t xml:space="preserve"> </w:t>
-      </w:r>
-      <w:r>
-        <w:t xml:space="preserve">Report </w:t>
-      </w:r>
-      <w:r>
-        <w:t>Automation</w:t>
-      </w:r>
-      <w:r>
-        <w:t>:</w:t>
-      </w:r>
-    </w:p>
-    <w:p>
-      <w:pPr>
-        <w:rPr>
-          <w:sz w:val="28"/>
-          <w:szCs w:val="28"/>
-        </w:rPr>
-      </w:pPr>
-      <w:r>
-        <w:rPr>
-          <w:b/>
-          <w:sz w:val="28"/>
-          <w:szCs w:val="28"/>
-        </w:rPr>
-        <w:t>Test Execution report:</w:t>
-      </w:r>
-      <w:r>
-        <w:rPr>
-          <w:sz w:val="28"/>
-          <w:szCs w:val="28"/>
-        </w:rPr>
-        <w:t xml:space="preserve"> </w:t>
-      </w:r>
-      <w:r>
-        <w:rPr>
-          <w:sz w:val="28"/>
-          <w:szCs w:val="28"/>
-        </w:rPr>
-        <w:t>Please check the HTML report for</w:t>
-      </w:r>
-      <w:r>
-        <w:rPr>
-          <w:sz w:val="28"/>
-          <w:szCs w:val="28"/>
-        </w:rPr>
-        <w:t xml:space="preserve"> automated test cases.</w:t>
-      </w:r>
-      <w:r>
-        <w:rPr>
-          <w:sz w:val="28"/>
-          <w:szCs w:val="28"/>
-        </w:rPr>
-        <w:t xml:space="preserve"> </w:t>
-      </w:r>
-      <w:r>
-        <w:rPr>
-          <w:sz w:val="28"/>
-          <w:szCs w:val="28"/>
-        </w:rPr>
-        <w:br/>
-        <w:t>File path.</w:t>
-      </w:r>
-      <w:r>
-        <w:rPr>
-          <w:sz w:val="28"/>
-          <w:szCs w:val="28"/>
-        </w:rPr>
-        <w:t xml:space="preserve"> </w:t>
-      </w:r>
-      <w:r>
-        <w:rPr>
-          <w:sz w:val="28"/>
-          <w:szCs w:val="28"/>
-        </w:rPr>
-        <w:t xml:space="preserve"> : </w:t>
-      </w:r>
-      <w:r>
-        <w:rPr>
-          <w:sz w:val="28"/>
-          <w:szCs w:val="28"/>
-        </w:rPr>
-        <w:t>\Property_Finder_Cypress_BDD_Task\cypress\cucumber-report\index.html</w:t>
+        <w:t xml:space="preserve">Automation HTML </w:t>
+      </w:r>
+      <w:proofErr w:type="gramStart"/>
+      <w:r>
+        <w:t>report  path</w:t>
+      </w:r>
+      <w:proofErr w:type="gramEnd"/>
+      <w:r>
+        <w:t xml:space="preserve"> :</w:t>
       </w:r>
     </w:p>
     <w:p>
@@ -559,76 +478,68 @@
         </w:numPr>
         <w:rPr>
           <w:b/>
-          <w:sz w:val="28"/>
-          <w:szCs w:val="28"/>
-        </w:rPr>
-      </w:pPr>
-      <w:r>
-        <w:rPr>
-          <w:b/>
-          <w:sz w:val="28"/>
-          <w:szCs w:val="28"/>
-        </w:rPr>
-        <w:t xml:space="preserve">Manual test cases to cover the given scenarios : File Path: </w:t>
+        </w:rPr>
+      </w:pPr>
+      <w:r>
+        <w:rPr>
+          <w:b/>
+          <w:color w:val="000000" w:themeColor="text1"/>
+        </w:rPr>
+        <w:t>\</w:t>
+      </w:r>
+      <w:r>
+        <w:rPr>
+          <w:b/>
+        </w:rPr>
+        <w:t xml:space="preserve"> Cypress_Automation_BDD_Propertyfinder_Task</w:t>
+      </w:r>
+      <w:r>
+        <w:rPr>
+          <w:b/>
+          <w:color w:val="000000" w:themeColor="text1"/>
+        </w:rPr>
+        <w:t>\cypress\cucumber-report\index.html</w:t>
+      </w:r>
+    </w:p>
+    <w:p>
+      <w:pPr>
+        <w:pStyle w:val="Heading2"/>
+      </w:pPr>
+      <w:r>
+        <w:rPr>
+          <w:sz w:val="28"/>
+          <w:szCs w:val="28"/>
+        </w:rPr>
+        <w:t>Manual test cases to cover the given scenarios</w:t>
+      </w:r>
+      <w:r>
+        <w:t>:</w:t>
+      </w:r>
+      <w:r>
+        <w:t xml:space="preserve"> File Path:</w:t>
       </w:r>
     </w:p>
     <w:p>
       <w:pPr>
         <w:pStyle w:val="ListParagraph"/>
+        <w:numPr>
+          <w:ilvl w:val="0"/>
+          <w:numId w:val="7"/>
+        </w:numPr>
         <w:rPr>
           <w:rStyle w:val="Hyperlink"/>
           <w:sz w:val="28"/>
           <w:szCs w:val="28"/>
         </w:rPr>
       </w:pPr>
-      <w:hyperlink r:id="rId6" w:anchor="gid=0" w:history="1">
+      <w:hyperlink r:id="rId8" w:anchor="gid=0" w:history="1">
         <w:r>
           <w:rPr>
             <w:rStyle w:val="Hyperlink"/>
             <w:sz w:val="28"/>
             <w:szCs w:val="28"/>
           </w:rPr>
-          <w:t>Manual Test C</w:t>
-        </w:r>
-        <w:r>
-          <w:rPr>
-            <w:rStyle w:val="Hyperlink"/>
-            <w:sz w:val="28"/>
-            <w:szCs w:val="28"/>
-          </w:rPr>
-          <w:t>a</w:t>
-        </w:r>
-        <w:r>
-          <w:rPr>
-            <w:rStyle w:val="Hyperlink"/>
-            <w:sz w:val="28"/>
-            <w:szCs w:val="28"/>
-          </w:rPr>
-          <w:t>s</w:t>
-        </w:r>
-        <w:r>
-          <w:rPr>
-            <w:rStyle w:val="Hyperlink"/>
-            <w:sz w:val="28"/>
-            <w:szCs w:val="28"/>
-          </w:rPr>
-          <w:t>es file p</w:t>
-        </w:r>
-        <w:r>
-          <w:rPr>
-            <w:rStyle w:val="Hyperlink"/>
-            <w:sz w:val="28"/>
-            <w:szCs w:val="28"/>
-          </w:rPr>
-          <w:t>a</w:t>
-        </w:r>
-        <w:r>
-          <w:rPr>
-            <w:rStyle w:val="Hyperlink"/>
-            <w:sz w:val="28"/>
-            <w:szCs w:val="28"/>
-          </w:rPr>
-          <w:t>th</w:t>
+          <w:t>Manual Test Cases file path</w:t>
         </w:r>
         <w:r>
           <w:rPr>
@@ -659,22 +570,242 @@
     <w:p>
       <w:pPr>
         <w:pStyle w:val="ListParagraph"/>
-        <w:rPr>
-          <w:rStyle w:val="Hyperlink"/>
-          <w:sz w:val="28"/>
-          <w:szCs w:val="28"/>
-        </w:rPr>
-      </w:pPr>
-      <w:hyperlink r:id="rId7" w:history="1">
-        <w:r>
-          <w:rPr>
-            <w:rStyle w:val="Hyperlink"/>
-            <w:sz w:val="28"/>
-            <w:szCs w:val="28"/>
-          </w:rPr>
-          <w:t>https://docs.google.com/spreadsheets/d/18AU5yeIcCYfipD-Ud3ff_jHfpN3v7TUElwaUMfAOWww/edit#gid=0</w:t>
-        </w:r>
-      </w:hyperlink>
+        <w:numPr>
+          <w:ilvl w:val="0"/>
+          <w:numId w:val="7"/>
+        </w:numPr>
+      </w:pPr>
+      <w:r>
+        <w:t xml:space="preserve">Check on folder path : </w:t>
+      </w:r>
+      <w:r>
+        <w:rPr>
+          <w:b/>
+          <w:sz w:val="20"/>
+          <w:szCs w:val="20"/>
+        </w:rPr>
+        <w:t>\</w:t>
+      </w:r>
+      <w:r>
+        <w:rPr>
+          <w:b/>
+        </w:rPr>
+        <w:t xml:space="preserve"> </w:t>
+      </w:r>
+      <w:proofErr w:type="spellStart"/>
+      <w:r>
+        <w:rPr>
+          <w:b/>
+        </w:rPr>
+        <w:t>Cypress_Automation_BDD_Propertyfinder_Task</w:t>
+      </w:r>
+      <w:proofErr w:type="spellEnd"/>
+      <w:r>
+        <w:rPr>
+          <w:b/>
+          <w:sz w:val="20"/>
+          <w:szCs w:val="20"/>
+        </w:rPr>
+        <w:t xml:space="preserve"> </w:t>
+      </w:r>
+      <w:r>
+        <w:rPr>
+          <w:b/>
+          <w:sz w:val="20"/>
+          <w:szCs w:val="20"/>
+        </w:rPr>
+        <w:t>\</w:t>
+      </w:r>
+      <w:r>
+        <w:rPr>
+          <w:sz w:val="20"/>
+          <w:szCs w:val="20"/>
+        </w:rPr>
+        <w:t xml:space="preserve"> </w:t>
+      </w:r>
+      <w:proofErr w:type="spellStart"/>
+      <w:r>
+        <w:rPr>
+          <w:b/>
+          <w:sz w:val="20"/>
+          <w:szCs w:val="20"/>
+        </w:rPr>
+        <w:t>Property_Finder_Manual_Test_Cases</w:t>
+      </w:r>
+      <w:proofErr w:type="spellEnd"/>
+    </w:p>
+    <w:p>
+      <w:pPr>
+        <w:pStyle w:val="Heading2"/>
+      </w:pPr>
+      <w:r>
+        <w:rPr>
+          <w:sz w:val="28"/>
+          <w:szCs w:val="28"/>
+        </w:rPr>
+        <w:t>Report any found bugs with associated screenshots</w:t>
+      </w:r>
+      <w:r>
+        <w:t>:</w:t>
+      </w:r>
+    </w:p>
+    <w:p>
+      <w:pPr>
+        <w:pStyle w:val="ListParagraph"/>
+        <w:numPr>
+          <w:ilvl w:val="0"/>
+          <w:numId w:val="8"/>
+        </w:numPr>
+      </w:pPr>
+      <w:r>
+        <w:rPr>
+          <w:b/>
+          <w:sz w:val="28"/>
+          <w:szCs w:val="28"/>
+        </w:rPr>
+        <w:t>File Name</w:t>
+      </w:r>
+      <w:r>
+        <w:rPr>
+          <w:sz w:val="28"/>
+          <w:szCs w:val="28"/>
+        </w:rPr>
+        <w:t xml:space="preserve"> : Bugs Report.doc</w:t>
+      </w:r>
+      <w:r>
+        <w:rPr>
+          <w:sz w:val="28"/>
+          <w:szCs w:val="28"/>
+        </w:rPr>
+        <w:br/>
+      </w:r>
+      <w:r>
+        <w:rPr>
+          <w:b/>
+          <w:sz w:val="28"/>
+          <w:szCs w:val="28"/>
+        </w:rPr>
+        <w:t>File Path : \</w:t>
+      </w:r>
+      <w:r>
+        <w:rPr>
+          <w:b/>
+          <w:sz w:val="24"/>
+          <w:szCs w:val="24"/>
+        </w:rPr>
+        <w:t xml:space="preserve"> </w:t>
+      </w:r>
+      <w:proofErr w:type="spellStart"/>
+      <w:r>
+        <w:rPr>
+          <w:b/>
+        </w:rPr>
+        <w:t>Cypress_Automation_BDD_Propertyfinder_Task</w:t>
+      </w:r>
+      <w:proofErr w:type="spellEnd"/>
+      <w:r>
+        <w:rPr>
+          <w:b/>
+          <w:sz w:val="28"/>
+          <w:szCs w:val="28"/>
+        </w:rPr>
+        <w:t xml:space="preserve"> </w:t>
+      </w:r>
+      <w:r>
+        <w:rPr>
+          <w:b/>
+          <w:sz w:val="28"/>
+          <w:szCs w:val="28"/>
+        </w:rPr>
+        <w:t>\Bugs_</w:t>
+      </w:r>
+      <w:r>
+        <w:rPr>
+          <w:b/>
+          <w:sz w:val="28"/>
+          <w:szCs w:val="28"/>
+        </w:rPr>
+        <w:t>Report.docx</w:t>
+      </w:r>
+    </w:p>
+    <w:p>
+      <w:pPr>
+        <w:pStyle w:val="Heading2"/>
+      </w:pPr>
+      <w:r>
+        <w:rPr>
+          <w:sz w:val="28"/>
+          <w:szCs w:val="28"/>
+        </w:rPr>
+        <w:br/>
+      </w:r>
+      <w:r>
+        <w:t>Performance Testing:</w:t>
+      </w:r>
+    </w:p>
+    <w:p>
+      <w:pPr>
+        <w:rPr>
+          <w:sz w:val="28"/>
+          <w:szCs w:val="28"/>
+        </w:rPr>
+      </w:pPr>
+      <w:r>
+        <w:rPr>
+          <w:b/>
+          <w:sz w:val="24"/>
+          <w:szCs w:val="24"/>
+        </w:rPr>
+        <w:t xml:space="preserve">        </w:t>
+      </w:r>
+      <w:r>
+        <w:rPr>
+          <w:b/>
+          <w:sz w:val="24"/>
+          <w:szCs w:val="24"/>
+        </w:rPr>
+        <w:t xml:space="preserve">Tool </w:t>
+      </w:r>
+      <w:proofErr w:type="gramStart"/>
+      <w:r>
+        <w:rPr>
+          <w:b/>
+          <w:sz w:val="24"/>
+          <w:szCs w:val="24"/>
+        </w:rPr>
+        <w:t>Used</w:t>
+      </w:r>
+      <w:r>
+        <w:rPr>
+          <w:sz w:val="24"/>
+          <w:szCs w:val="24"/>
+        </w:rPr>
+        <w:t xml:space="preserve"> :</w:t>
+      </w:r>
+      <w:proofErr w:type="gramEnd"/>
+      <w:r>
+        <w:rPr>
+          <w:sz w:val="24"/>
+          <w:szCs w:val="24"/>
+        </w:rPr>
+        <w:t xml:space="preserve"> </w:t>
+      </w:r>
+      <w:proofErr w:type="spellStart"/>
+      <w:r>
+        <w:rPr>
+          <w:sz w:val="24"/>
+          <w:szCs w:val="24"/>
+        </w:rPr>
+        <w:t>Jmter</w:t>
+      </w:r>
+      <w:proofErr w:type="spellEnd"/>
+      <w:r>
+        <w:rPr>
+          <w:sz w:val="28"/>
+          <w:szCs w:val="28"/>
+        </w:rPr>
+        <w:t>:</w:t>
+      </w:r>
     </w:p>
     <w:p>
       <w:pPr>
@@ -684,70 +815,33 @@
           <w:numId w:val="1"/>
         </w:numPr>
         <w:rPr>
-          <w:rStyle w:val="Hyperlink"/>
-          <w:b/>
-          <w:color w:val="auto"/>
-          <w:sz w:val="24"/>
-          <w:szCs w:val="24"/>
-          <w:u w:val="none"/>
-        </w:rPr>
-      </w:pPr>
-      <w:r>
-        <w:rPr>
-          <w:b/>
-          <w:sz w:val="28"/>
-          <w:szCs w:val="28"/>
-        </w:rPr>
-        <w:t>Or Checked File in this path for manual test cases :</w:t>
-      </w:r>
-      <w:r>
-        <w:t xml:space="preserve"> </w:t>
-      </w:r>
-      <w:r>
-        <w:rPr>
-          <w:b/>
-          <w:sz w:val="24"/>
-          <w:szCs w:val="24"/>
-        </w:rPr>
-        <w:t>\</w:t>
-      </w:r>
-      <w:proofErr w:type="spellStart"/>
-      <w:r>
-        <w:rPr>
-          <w:b/>
-          <w:sz w:val="24"/>
-          <w:szCs w:val="24"/>
-        </w:rPr>
-        <w:t>Property_Finder_Cypress_BDD_Task</w:t>
-      </w:r>
-      <w:proofErr w:type="spellEnd"/>
-      <w:r>
-        <w:rPr>
-          <w:b/>
-          <w:sz w:val="24"/>
-          <w:szCs w:val="24"/>
-        </w:rPr>
-        <w:t>\</w:t>
-      </w:r>
-      <w:r>
-        <w:rPr>
-          <w:sz w:val="24"/>
-          <w:szCs w:val="24"/>
-        </w:rPr>
-        <w:t xml:space="preserve"> </w:t>
-      </w:r>
-      <w:proofErr w:type="spellStart"/>
-      <w:r>
-        <w:rPr>
-          <w:b/>
-          <w:sz w:val="24"/>
-          <w:szCs w:val="24"/>
-        </w:rPr>
-        <w:t>Property_Finder_Manual_Test_Cases</w:t>
-      </w:r>
-      <w:bookmarkStart w:id="0" w:name="_GoBack"/>
-      <w:bookmarkEnd w:id="0"/>
-      <w:proofErr w:type="spellEnd"/>
+          <w:sz w:val="28"/>
+          <w:szCs w:val="28"/>
+        </w:rPr>
+      </w:pPr>
+      <w:r>
+        <w:rPr>
+          <w:sz w:val="28"/>
+          <w:szCs w:val="28"/>
+        </w:rPr>
+        <w:t xml:space="preserve">Used Blaze Meter for Script record for given 3 </w:t>
+      </w:r>
+      <w:proofErr w:type="gramStart"/>
+      <w:r>
+        <w:rPr>
+          <w:sz w:val="28"/>
+          <w:szCs w:val="28"/>
+        </w:rPr>
+        <w:t>scenario</w:t>
+      </w:r>
+      <w:proofErr w:type="gramEnd"/>
+      <w:r>
+        <w:rPr>
+          <w:sz w:val="28"/>
+          <w:szCs w:val="28"/>
+        </w:rPr>
+        <w:t>.</w:t>
+      </w:r>
     </w:p>
     <w:p>
       <w:pPr>
@@ -757,200 +851,30 @@
           <w:numId w:val="1"/>
         </w:numPr>
         <w:rPr>
-          <w:b/>
-          <w:sz w:val="28"/>
-          <w:szCs w:val="28"/>
-        </w:rPr>
-      </w:pPr>
-      <w:r>
-        <w:rPr>
-          <w:b/>
-          <w:sz w:val="28"/>
-          <w:szCs w:val="28"/>
-        </w:rPr>
-        <w:t>Report any found bugs with associated screenshots</w:t>
-      </w:r>
-      <w:r>
-        <w:rPr>
-          <w:sz w:val="28"/>
-          <w:szCs w:val="28"/>
-        </w:rPr>
-        <w:br/>
-      </w:r>
-      <w:r>
-        <w:rPr>
-          <w:sz w:val="28"/>
-          <w:szCs w:val="28"/>
-        </w:rPr>
-        <w:t>: Check  Bugs File :</w:t>
-      </w:r>
-      <w:r>
-        <w:rPr>
-          <w:sz w:val="28"/>
-          <w:szCs w:val="28"/>
-        </w:rPr>
-        <w:br/>
-      </w:r>
-      <w:r>
-        <w:rPr>
-          <w:b/>
-          <w:sz w:val="28"/>
-          <w:szCs w:val="28"/>
-        </w:rPr>
-        <w:t>File Name</w:t>
-      </w:r>
-      <w:r>
-        <w:rPr>
-          <w:sz w:val="28"/>
-          <w:szCs w:val="28"/>
-        </w:rPr>
-        <w:t xml:space="preserve"> : </w:t>
-      </w:r>
-      <w:r>
-        <w:rPr>
-          <w:sz w:val="28"/>
-          <w:szCs w:val="28"/>
-        </w:rPr>
-        <w:t>Bugs Report.doc</w:t>
-      </w:r>
-      <w:r>
-        <w:rPr>
-          <w:sz w:val="28"/>
-          <w:szCs w:val="28"/>
-        </w:rPr>
-        <w:br/>
-      </w:r>
-      <w:r>
-        <w:rPr>
-          <w:b/>
-          <w:sz w:val="28"/>
-          <w:szCs w:val="28"/>
-        </w:rPr>
-        <w:t>File Path</w:t>
-      </w:r>
-      <w:r>
-        <w:rPr>
-          <w:b/>
-          <w:sz w:val="28"/>
-          <w:szCs w:val="28"/>
-        </w:rPr>
-        <w:t xml:space="preserve"> :</w:t>
-      </w:r>
-      <w:r>
-        <w:rPr>
-          <w:b/>
-          <w:sz w:val="28"/>
-          <w:szCs w:val="28"/>
-        </w:rPr>
-        <w:t xml:space="preserve"> \</w:t>
-      </w:r>
-      <w:proofErr w:type="spellStart"/>
-      <w:r>
-        <w:rPr>
-          <w:b/>
-          <w:sz w:val="28"/>
-          <w:szCs w:val="28"/>
-        </w:rPr>
-        <w:t>Proper</w:t>
-      </w:r>
-      <w:r>
-        <w:rPr>
-          <w:b/>
-          <w:sz w:val="28"/>
-          <w:szCs w:val="28"/>
-        </w:rPr>
-        <w:t>ty_Finder_Cypress_BDD_Task</w:t>
-      </w:r>
-      <w:proofErr w:type="spellEnd"/>
-      <w:r>
-        <w:rPr>
-          <w:b/>
-          <w:sz w:val="28"/>
-          <w:szCs w:val="28"/>
-        </w:rPr>
-        <w:t>\Bugs_</w:t>
-      </w:r>
-      <w:r>
-        <w:rPr>
-          <w:b/>
-          <w:sz w:val="28"/>
-          <w:szCs w:val="28"/>
-        </w:rPr>
-        <w:t>Report.docx</w:t>
-      </w:r>
-    </w:p>
-    <w:p>
-      <w:pPr>
-        <w:pStyle w:val="Heading3"/>
-      </w:pPr>
-      <w:r>
-        <w:br/>
-      </w:r>
-      <w:r>
-        <w:t>Performance Testing:</w:t>
-      </w:r>
-    </w:p>
-    <w:p>
-      <w:pPr>
-        <w:rPr>
-          <w:sz w:val="28"/>
-          <w:szCs w:val="28"/>
-        </w:rPr>
-      </w:pPr>
-      <w:r>
-        <w:rPr>
-          <w:b/>
-          <w:sz w:val="28"/>
-          <w:szCs w:val="28"/>
-        </w:rPr>
-        <w:t xml:space="preserve">Tool </w:t>
-      </w:r>
-      <w:proofErr w:type="gramStart"/>
-      <w:r>
-        <w:rPr>
-          <w:b/>
-          <w:sz w:val="28"/>
-          <w:szCs w:val="28"/>
-        </w:rPr>
-        <w:t>Used</w:t>
-      </w:r>
-      <w:r>
-        <w:rPr>
-          <w:sz w:val="28"/>
-          <w:szCs w:val="28"/>
-        </w:rPr>
-        <w:t xml:space="preserve"> :</w:t>
-      </w:r>
-      <w:proofErr w:type="gramEnd"/>
-      <w:r>
-        <w:rPr>
-          <w:sz w:val="28"/>
-          <w:szCs w:val="28"/>
-        </w:rPr>
-        <w:t xml:space="preserve"> </w:t>
-      </w:r>
-      <w:proofErr w:type="spellStart"/>
-      <w:r>
-        <w:rPr>
-          <w:sz w:val="28"/>
-          <w:szCs w:val="28"/>
-        </w:rPr>
-        <w:t>J</w:t>
-      </w:r>
-      <w:r>
-        <w:rPr>
-          <w:sz w:val="28"/>
-          <w:szCs w:val="28"/>
-        </w:rPr>
-        <w:t>mter</w:t>
-      </w:r>
-      <w:proofErr w:type="spellEnd"/>
-      <w:r>
-        <w:rPr>
-          <w:sz w:val="28"/>
-          <w:szCs w:val="28"/>
-        </w:rPr>
-        <w:t>:</w:t>
+          <w:sz w:val="28"/>
+          <w:szCs w:val="28"/>
+        </w:rPr>
+      </w:pPr>
+      <w:r>
+        <w:rPr>
+          <w:sz w:val="28"/>
+          <w:szCs w:val="28"/>
+        </w:rPr>
+        <w:t>Created HTM</w:t>
+      </w:r>
+      <w:r>
+        <w:rPr>
+          <w:sz w:val="28"/>
+          <w:szCs w:val="28"/>
+        </w:rPr>
+        <w:t>L Report</w:t>
+      </w:r>
+      <w:r>
+        <w:rPr>
+          <w:sz w:val="28"/>
+          <w:szCs w:val="28"/>
+        </w:rPr>
+        <w:t>.</w:t>
       </w:r>
     </w:p>
     <w:p>
@@ -970,7 +894,7 @@
           <w:sz w:val="28"/>
           <w:szCs w:val="28"/>
         </w:rPr>
-        <w:t xml:space="preserve">Used Blaze Meter for Script record for given 3 </w:t>
+        <w:t xml:space="preserve">Created CSV </w:t>
       </w:r>
       <w:proofErr w:type="gramStart"/>
       <w:r>
@@ -978,16 +902,9 @@
           <w:sz w:val="28"/>
           <w:szCs w:val="28"/>
         </w:rPr>
-        <w:t>scenario</w:t>
+        <w:t>data .</w:t>
       </w:r>
       <w:proofErr w:type="gramEnd"/>
-      <w:r>
-        <w:rPr>
-          <w:sz w:val="28"/>
-          <w:szCs w:val="28"/>
-        </w:rPr>
-        <w:t>.</w:t>
-      </w:r>
     </w:p>
     <w:p>
       <w:pPr>
@@ -1003,24 +920,34 @@
       </w:pPr>
       <w:r>
         <w:rPr>
-          <w:sz w:val="28"/>
-          <w:szCs w:val="28"/>
-        </w:rPr>
-        <w:t>Created HTM</w:t>
-      </w:r>
-      <w:r>
-        <w:rPr>
-          <w:sz w:val="28"/>
-          <w:szCs w:val="28"/>
-        </w:rPr>
-        <w:t>L Report</w:t>
-      </w:r>
-      <w:r>
-        <w:rPr>
-          <w:sz w:val="28"/>
-          <w:szCs w:val="28"/>
-        </w:rPr>
-        <w:t>.</w:t>
+          <w:b/>
+          <w:sz w:val="28"/>
+          <w:szCs w:val="28"/>
+        </w:rPr>
+        <w:t>Folder Name</w:t>
+      </w:r>
+      <w:r>
+        <w:rPr>
+          <w:sz w:val="28"/>
+          <w:szCs w:val="28"/>
+        </w:rPr>
+        <w:t xml:space="preserve"> : </w:t>
+      </w:r>
+      <w:proofErr w:type="spellStart"/>
+      <w:r>
+        <w:rPr>
+          <w:sz w:val="28"/>
+          <w:szCs w:val="28"/>
+        </w:rPr>
+        <w:t>Jmeter</w:t>
+      </w:r>
+      <w:proofErr w:type="spellEnd"/>
+      <w:r>
+        <w:rPr>
+          <w:sz w:val="28"/>
+          <w:szCs w:val="28"/>
+        </w:rPr>
+        <w:t xml:space="preserve"> </w:t>
       </w:r>
     </w:p>
     <w:p>
@@ -1037,27 +964,48 @@
       </w:pPr>
       <w:r>
         <w:rPr>
-          <w:sz w:val="28"/>
-          <w:szCs w:val="28"/>
-        </w:rPr>
-        <w:t xml:space="preserve">Created CSV </w:t>
-      </w:r>
-      <w:proofErr w:type="gramStart"/>
-      <w:r>
-        <w:rPr>
-          <w:sz w:val="28"/>
-          <w:szCs w:val="28"/>
-        </w:rPr>
-        <w:t xml:space="preserve">data </w:t>
-      </w:r>
-      <w:r>
-        <w:rPr>
-          <w:sz w:val="28"/>
-          <w:szCs w:val="28"/>
-        </w:rPr>
-        <w:t>.</w:t>
-      </w:r>
-      <w:proofErr w:type="gramEnd"/>
+          <w:b/>
+          <w:sz w:val="28"/>
+          <w:szCs w:val="28"/>
+        </w:rPr>
+        <w:t xml:space="preserve">Folder Path : </w:t>
+      </w:r>
+      <w:r>
+        <w:rPr>
+          <w:b/>
+          <w:sz w:val="20"/>
+          <w:szCs w:val="20"/>
+        </w:rPr>
+        <w:t xml:space="preserve">\ </w:t>
+      </w:r>
+      <w:proofErr w:type="spellStart"/>
+      <w:r>
+        <w:rPr>
+          <w:b/>
+          <w:sz w:val="20"/>
+          <w:szCs w:val="20"/>
+        </w:rPr>
+        <w:t>Cypress_Automation_BDD_Propertyfinder_Task</w:t>
+      </w:r>
+      <w:proofErr w:type="spellEnd"/>
+      <w:r>
+        <w:rPr>
+          <w:b/>
+          <w:sz w:val="20"/>
+          <w:szCs w:val="20"/>
+        </w:rPr>
+        <w:t xml:space="preserve"> \</w:t>
+      </w:r>
+      <w:proofErr w:type="spellStart"/>
+      <w:r>
+        <w:rPr>
+          <w:b/>
+          <w:sz w:val="20"/>
+          <w:szCs w:val="20"/>
+        </w:rPr>
+        <w:t>Jmeter</w:t>
+      </w:r>
+      <w:proofErr w:type="spellEnd"/>
     </w:p>
     <w:p>
       <w:pPr>
@@ -1067,40 +1015,136 @@
           <w:numId w:val="1"/>
         </w:numPr>
         <w:rPr>
-          <w:sz w:val="28"/>
-          <w:szCs w:val="28"/>
-        </w:rPr>
-      </w:pPr>
-      <w:r>
-        <w:rPr>
-          <w:b/>
-          <w:sz w:val="28"/>
-          <w:szCs w:val="28"/>
-        </w:rPr>
-        <w:t>Folder Name</w:t>
-      </w:r>
-      <w:r>
-        <w:rPr>
-          <w:sz w:val="28"/>
-          <w:szCs w:val="28"/>
-        </w:rPr>
-        <w:t xml:space="preserve"> : </w:t>
+          <w:b/>
+        </w:rPr>
+      </w:pPr>
+      <w:r>
+        <w:rPr>
+          <w:b/>
+          <w:sz w:val="28"/>
+          <w:szCs w:val="28"/>
+        </w:rPr>
+        <w:t>HTML Report Path :</w:t>
+      </w:r>
+      <w:r>
+        <w:rPr>
+          <w:sz w:val="28"/>
+          <w:szCs w:val="28"/>
+        </w:rPr>
+        <w:t xml:space="preserve"> </w:t>
+      </w:r>
+      <w:r>
+        <w:rPr>
+          <w:sz w:val="20"/>
+          <w:szCs w:val="20"/>
+        </w:rPr>
+        <w:t xml:space="preserve">\ </w:t>
       </w:r>
       <w:proofErr w:type="spellStart"/>
       <w:r>
         <w:rPr>
-          <w:sz w:val="28"/>
-          <w:szCs w:val="28"/>
+          <w:sz w:val="20"/>
+          <w:szCs w:val="20"/>
+        </w:rPr>
+        <w:t>Cypress_Automation_BDD_Propertyfinder_Task</w:t>
+      </w:r>
+      <w:proofErr w:type="spellEnd"/>
+      <w:r>
+        <w:rPr>
+          <w:sz w:val="20"/>
+          <w:szCs w:val="20"/>
+        </w:rPr>
+        <w:t xml:space="preserve"> \</w:t>
+      </w:r>
+      <w:proofErr w:type="spellStart"/>
+      <w:r>
+        <w:rPr>
+          <w:sz w:val="20"/>
+          <w:szCs w:val="20"/>
         </w:rPr>
         <w:t>Jmeter</w:t>
       </w:r>
       <w:proofErr w:type="spellEnd"/>
       <w:r>
         <w:rPr>
+          <w:sz w:val="20"/>
+          <w:szCs w:val="20"/>
+        </w:rPr>
+        <w:t>\html\report\index.html</w:t>
+      </w:r>
+    </w:p>
+    <w:p>
+      <w:pPr>
+        <w:pStyle w:val="Heading3"/>
+      </w:pPr>
+      <w:r>
+        <w:br/>
+      </w:r>
+      <w:r>
+        <w:t>Performance Testing:</w:t>
+      </w:r>
+    </w:p>
+    <w:p>
+      <w:pPr>
+        <w:rPr>
+          <w:sz w:val="28"/>
+          <w:szCs w:val="28"/>
+        </w:rPr>
+      </w:pPr>
+      <w:r>
+        <w:rPr>
+          <w:b/>
+          <w:sz w:val="28"/>
+          <w:szCs w:val="28"/>
+        </w:rPr>
+        <w:t xml:space="preserve">Tool </w:t>
+      </w:r>
+      <w:proofErr w:type="gramStart"/>
+      <w:r>
+        <w:rPr>
+          <w:b/>
+          <w:sz w:val="28"/>
+          <w:szCs w:val="28"/>
+        </w:rPr>
+        <w:t>Used</w:t>
+      </w:r>
+      <w:r>
+        <w:rPr>
+          <w:sz w:val="28"/>
+          <w:szCs w:val="28"/>
+        </w:rPr>
+        <w:t xml:space="preserve"> :</w:t>
+      </w:r>
+      <w:proofErr w:type="gramEnd"/>
+      <w:r>
+        <w:rPr>
           <w:sz w:val="28"/>
           <w:szCs w:val="28"/>
         </w:rPr>
         <w:t xml:space="preserve"> </w:t>
+      </w:r>
+      <w:proofErr w:type="spellStart"/>
+      <w:r>
+        <w:rPr>
+          <w:sz w:val="28"/>
+          <w:szCs w:val="28"/>
+        </w:rPr>
+        <w:t>J</w:t>
+      </w:r>
+      <w:r>
+        <w:rPr>
+          <w:sz w:val="28"/>
+          <w:szCs w:val="28"/>
+        </w:rPr>
+        <w:t>mter</w:t>
+      </w:r>
+      <w:proofErr w:type="spellEnd"/>
+      <w:r>
+        <w:rPr>
+          <w:sz w:val="28"/>
+          <w:szCs w:val="28"/>
+        </w:rPr>
+        <w:t>:</w:t>
       </w:r>
     </w:p>
     <w:p>
@@ -1111,59 +1155,33 @@
           <w:numId w:val="1"/>
         </w:numPr>
         <w:rPr>
-          <w:b/>
-          <w:sz w:val="28"/>
-          <w:szCs w:val="28"/>
-        </w:rPr>
-      </w:pPr>
-      <w:r>
-        <w:rPr>
-          <w:b/>
-          <w:sz w:val="28"/>
-          <w:szCs w:val="28"/>
-        </w:rPr>
-        <w:t>Folder Path</w:t>
-      </w:r>
-      <w:r>
-        <w:rPr>
-          <w:b/>
-          <w:sz w:val="28"/>
-          <w:szCs w:val="28"/>
-        </w:rPr>
-        <w:t xml:space="preserve"> : </w:t>
-      </w:r>
-      <w:r>
-        <w:rPr>
-          <w:sz w:val="28"/>
-          <w:szCs w:val="28"/>
-        </w:rPr>
-        <w:t>\</w:t>
-      </w:r>
-      <w:proofErr w:type="spellStart"/>
-      <w:r>
-        <w:rPr>
-          <w:sz w:val="28"/>
-          <w:szCs w:val="28"/>
-        </w:rPr>
-        <w:t>Property_Finder_Cypress_BDD_Task</w:t>
-      </w:r>
-      <w:proofErr w:type="spellEnd"/>
-      <w:r>
-        <w:rPr>
-          <w:sz w:val="28"/>
-          <w:szCs w:val="28"/>
-        </w:rPr>
-        <w:t>\</w:t>
-      </w:r>
-      <w:proofErr w:type="spellStart"/>
-      <w:r>
-        <w:rPr>
-          <w:sz w:val="28"/>
-          <w:szCs w:val="28"/>
-        </w:rPr>
-        <w:t>Jmeter</w:t>
-      </w:r>
-      <w:proofErr w:type="spellEnd"/>
+          <w:sz w:val="24"/>
+          <w:szCs w:val="24"/>
+        </w:rPr>
+      </w:pPr>
+      <w:r>
+        <w:rPr>
+          <w:sz w:val="24"/>
+          <w:szCs w:val="24"/>
+        </w:rPr>
+        <w:t xml:space="preserve">Used Blaze Meter for Script record for given 3 </w:t>
+      </w:r>
+      <w:proofErr w:type="gramStart"/>
+      <w:r>
+        <w:rPr>
+          <w:sz w:val="24"/>
+          <w:szCs w:val="24"/>
+        </w:rPr>
+        <w:t>scenario</w:t>
+      </w:r>
+      <w:proofErr w:type="gramEnd"/>
+      <w:r>
+        <w:rPr>
+          <w:sz w:val="24"/>
+          <w:szCs w:val="24"/>
+        </w:rPr>
+        <w:t>.</w:t>
+      </w:r>
     </w:p>
     <w:p>
       <w:pPr>
@@ -1173,35 +1191,30 @@
           <w:numId w:val="1"/>
         </w:numPr>
         <w:rPr>
-          <w:b/>
-        </w:rPr>
-      </w:pPr>
-      <w:r>
-        <w:rPr>
-          <w:b/>
-          <w:sz w:val="28"/>
-          <w:szCs w:val="28"/>
-        </w:rPr>
-        <w:t xml:space="preserve">HTML Report Path : </w:t>
-      </w:r>
-      <w:r>
-        <w:t>\</w:t>
-      </w:r>
-      <w:proofErr w:type="spellStart"/>
-      <w:r>
-        <w:t>Property_Finder_Cypress_BDD_Task</w:t>
-      </w:r>
-      <w:proofErr w:type="spellEnd"/>
-      <w:r>
-        <w:t>\</w:t>
-      </w:r>
-      <w:proofErr w:type="spellStart"/>
-      <w:r>
-        <w:t>Jmeter</w:t>
-      </w:r>
-      <w:proofErr w:type="spellEnd"/>
-      <w:r>
-        <w:t>\html\report\index.html</w:t>
+          <w:sz w:val="24"/>
+          <w:szCs w:val="24"/>
+        </w:rPr>
+      </w:pPr>
+      <w:r>
+        <w:rPr>
+          <w:sz w:val="24"/>
+          <w:szCs w:val="24"/>
+        </w:rPr>
+        <w:t>Created HTM</w:t>
+      </w:r>
+      <w:r>
+        <w:rPr>
+          <w:sz w:val="24"/>
+          <w:szCs w:val="24"/>
+        </w:rPr>
+        <w:t>L Report</w:t>
+      </w:r>
+      <w:r>
+        <w:rPr>
+          <w:sz w:val="24"/>
+          <w:szCs w:val="24"/>
+        </w:rPr>
+        <w:t>.</w:t>
       </w:r>
     </w:p>
     <w:p>
@@ -1211,62 +1224,34 @@
           <w:ilvl w:val="0"/>
           <w:numId w:val="1"/>
         </w:numPr>
-      </w:pPr>
-      <w:r>
-        <w:rPr>
-          <w:b/>
-          <w:sz w:val="28"/>
-          <w:szCs w:val="28"/>
-        </w:rPr>
-        <w:t>CSV file Path</w:t>
-      </w:r>
-      <w:r>
-        <w:rPr>
-          <w:b/>
-          <w:sz w:val="28"/>
-          <w:szCs w:val="28"/>
-        </w:rPr>
-        <w:t xml:space="preserve">: </w:t>
-      </w:r>
-      <w:r>
-        <w:rPr>
-          <w:sz w:val="28"/>
-          <w:szCs w:val="28"/>
-        </w:rPr>
-        <w:t>\</w:t>
-      </w:r>
-      <w:proofErr w:type="spellStart"/>
-      <w:r>
-        <w:rPr>
-          <w:sz w:val="28"/>
-          <w:szCs w:val="28"/>
-        </w:rPr>
-        <w:t>Property_Finder_Cypress_BDD_Task</w:t>
-      </w:r>
-      <w:proofErr w:type="spellEnd"/>
-      <w:r>
-        <w:rPr>
-          <w:sz w:val="28"/>
-          <w:szCs w:val="28"/>
-        </w:rPr>
-        <w:t>\</w:t>
-      </w:r>
-      <w:proofErr w:type="spellStart"/>
-      <w:r>
-        <w:rPr>
-          <w:sz w:val="28"/>
-          <w:szCs w:val="28"/>
-        </w:rPr>
-        <w:t>Jmeter</w:t>
-      </w:r>
-      <w:proofErr w:type="spellEnd"/>
-      <w:r>
-        <w:rPr>
-          <w:sz w:val="28"/>
-          <w:szCs w:val="28"/>
-        </w:rPr>
-        <w:t>\result</w:t>
-      </w:r>
+        <w:rPr>
+          <w:sz w:val="24"/>
+          <w:szCs w:val="24"/>
+        </w:rPr>
+      </w:pPr>
+      <w:r>
+        <w:rPr>
+          <w:sz w:val="24"/>
+          <w:szCs w:val="24"/>
+        </w:rPr>
+        <w:t xml:space="preserve">Created CSV </w:t>
+      </w:r>
+      <w:proofErr w:type="gramStart"/>
+      <w:r>
+        <w:rPr>
+          <w:sz w:val="24"/>
+          <w:szCs w:val="24"/>
+        </w:rPr>
+        <w:t xml:space="preserve">data </w:t>
+      </w:r>
+      <w:r>
+        <w:rPr>
+          <w:sz w:val="24"/>
+          <w:szCs w:val="24"/>
+        </w:rPr>
+        <w:t>.</w:t>
+      </w:r>
+      <w:proofErr w:type="gramEnd"/>
     </w:p>
     <w:p>
       <w:pPr>
@@ -1276,107 +1261,415 @@
           <w:numId w:val="1"/>
         </w:numPr>
         <w:rPr>
-          <w:b/>
-        </w:rPr>
-      </w:pPr>
-      <w:r>
-        <w:rPr>
-          <w:b/>
-          <w:sz w:val="28"/>
-          <w:szCs w:val="28"/>
+          <w:sz w:val="24"/>
+          <w:szCs w:val="24"/>
+        </w:rPr>
+      </w:pPr>
+      <w:r>
+        <w:rPr>
+          <w:b/>
+          <w:sz w:val="24"/>
+          <w:szCs w:val="24"/>
+        </w:rPr>
+        <w:t>Folder Name</w:t>
+      </w:r>
+      <w:r>
+        <w:rPr>
+          <w:sz w:val="24"/>
+          <w:szCs w:val="24"/>
+        </w:rPr>
+        <w:t xml:space="preserve"> : </w:t>
+      </w:r>
+      <w:proofErr w:type="spellStart"/>
+      <w:r>
+        <w:rPr>
+          <w:sz w:val="24"/>
+          <w:szCs w:val="24"/>
+        </w:rPr>
+        <w:t>Jmeter</w:t>
+      </w:r>
+      <w:proofErr w:type="spellEnd"/>
+      <w:r>
+        <w:rPr>
+          <w:sz w:val="24"/>
+          <w:szCs w:val="24"/>
+        </w:rPr>
+        <w:t xml:space="preserve"> </w:t>
+      </w:r>
+    </w:p>
+    <w:p>
+      <w:pPr>
+        <w:pStyle w:val="ListParagraph"/>
+        <w:numPr>
+          <w:ilvl w:val="0"/>
+          <w:numId w:val="1"/>
+        </w:numPr>
+        <w:rPr>
+          <w:sz w:val="24"/>
+          <w:szCs w:val="24"/>
+        </w:rPr>
+      </w:pPr>
+      <w:r>
+        <w:rPr>
+          <w:b/>
+          <w:sz w:val="24"/>
+          <w:szCs w:val="24"/>
+        </w:rPr>
+        <w:t>Folder Path</w:t>
+      </w:r>
+      <w:r>
+        <w:rPr>
+          <w:b/>
+          <w:sz w:val="24"/>
+          <w:szCs w:val="24"/>
+        </w:rPr>
+        <w:t xml:space="preserve"> : </w:t>
+      </w:r>
+      <w:r>
+        <w:rPr>
+          <w:sz w:val="24"/>
+          <w:szCs w:val="24"/>
+        </w:rPr>
+        <w:t>\</w:t>
+      </w:r>
+      <w:r>
+        <w:rPr>
+          <w:sz w:val="24"/>
+          <w:szCs w:val="24"/>
+        </w:rPr>
+        <w:t xml:space="preserve"> </w:t>
+      </w:r>
+      <w:proofErr w:type="spellStart"/>
+      <w:r>
+        <w:rPr>
+          <w:b/>
+          <w:sz w:val="24"/>
+          <w:szCs w:val="24"/>
+        </w:rPr>
+        <w:t>Cypress_Automation_BDD_Propertyfinder_Task</w:t>
+      </w:r>
+      <w:proofErr w:type="spellEnd"/>
+      <w:r>
+        <w:rPr>
+          <w:sz w:val="24"/>
+          <w:szCs w:val="24"/>
+        </w:rPr>
+        <w:t xml:space="preserve"> </w:t>
+      </w:r>
+      <w:r>
+        <w:rPr>
+          <w:sz w:val="24"/>
+          <w:szCs w:val="24"/>
+        </w:rPr>
+        <w:t>\</w:t>
+      </w:r>
+      <w:proofErr w:type="spellStart"/>
+      <w:r>
+        <w:rPr>
+          <w:sz w:val="24"/>
+          <w:szCs w:val="24"/>
+        </w:rPr>
+        <w:t>Jmeter</w:t>
+      </w:r>
+      <w:proofErr w:type="spellEnd"/>
+    </w:p>
+    <w:p>
+      <w:pPr>
+        <w:pStyle w:val="ListParagraph"/>
+        <w:numPr>
+          <w:ilvl w:val="0"/>
+          <w:numId w:val="1"/>
+        </w:numPr>
+        <w:rPr>
+          <w:b/>
+          <w:sz w:val="24"/>
+          <w:szCs w:val="24"/>
+        </w:rPr>
+      </w:pPr>
+      <w:r>
+        <w:rPr>
+          <w:b/>
+          <w:sz w:val="24"/>
+          <w:szCs w:val="24"/>
+        </w:rPr>
+        <w:t>HTML Report Path :</w:t>
+      </w:r>
+      <w:r>
+        <w:rPr>
+          <w:sz w:val="24"/>
+          <w:szCs w:val="24"/>
+        </w:rPr>
+        <w:t xml:space="preserve"> </w:t>
+      </w:r>
+      <w:r>
+        <w:rPr>
+          <w:sz w:val="24"/>
+          <w:szCs w:val="24"/>
+        </w:rPr>
+        <w:t>\</w:t>
+      </w:r>
+      <w:r>
+        <w:rPr>
+          <w:sz w:val="24"/>
+          <w:szCs w:val="24"/>
+        </w:rPr>
+        <w:t xml:space="preserve"> </w:t>
+      </w:r>
+      <w:proofErr w:type="spellStart"/>
+      <w:r>
+        <w:rPr>
+          <w:b/>
+          <w:sz w:val="24"/>
+          <w:szCs w:val="24"/>
+        </w:rPr>
+        <w:t>Cypress_Automation_BDD_Propertyfinder_Task</w:t>
+      </w:r>
+      <w:proofErr w:type="spellEnd"/>
+      <w:r>
+        <w:rPr>
+          <w:sz w:val="24"/>
+          <w:szCs w:val="24"/>
+        </w:rPr>
+        <w:t xml:space="preserve"> </w:t>
+      </w:r>
+      <w:r>
+        <w:rPr>
+          <w:sz w:val="24"/>
+          <w:szCs w:val="24"/>
+        </w:rPr>
+        <w:t>\</w:t>
+      </w:r>
+      <w:proofErr w:type="spellStart"/>
+      <w:r>
+        <w:rPr>
+          <w:sz w:val="24"/>
+          <w:szCs w:val="24"/>
+        </w:rPr>
+        <w:t>Jmeter</w:t>
+      </w:r>
+      <w:proofErr w:type="spellEnd"/>
+      <w:r>
+        <w:rPr>
+          <w:sz w:val="24"/>
+          <w:szCs w:val="24"/>
+        </w:rPr>
+        <w:t>\html\report\index.html</w:t>
+      </w:r>
+    </w:p>
+    <w:p>
+      <w:pPr>
+        <w:pStyle w:val="ListParagraph"/>
+        <w:numPr>
+          <w:ilvl w:val="0"/>
+          <w:numId w:val="1"/>
+        </w:numPr>
+        <w:rPr>
+          <w:sz w:val="24"/>
+          <w:szCs w:val="24"/>
+        </w:rPr>
+      </w:pPr>
+      <w:r>
+        <w:rPr>
+          <w:b/>
+          <w:sz w:val="24"/>
+          <w:szCs w:val="24"/>
+        </w:rPr>
+        <w:t>CSV file Path</w:t>
+      </w:r>
+      <w:r>
+        <w:rPr>
+          <w:b/>
+          <w:sz w:val="24"/>
+          <w:szCs w:val="24"/>
+        </w:rPr>
+        <w:t xml:space="preserve">: </w:t>
+      </w:r>
+      <w:r>
+        <w:rPr>
+          <w:sz w:val="24"/>
+          <w:szCs w:val="24"/>
+        </w:rPr>
+        <w:t>\</w:t>
+      </w:r>
+      <w:r>
+        <w:rPr>
+          <w:sz w:val="24"/>
+          <w:szCs w:val="24"/>
+        </w:rPr>
+        <w:t xml:space="preserve"> </w:t>
+      </w:r>
+      <w:proofErr w:type="spellStart"/>
+      <w:r>
+        <w:rPr>
+          <w:b/>
+          <w:sz w:val="24"/>
+          <w:szCs w:val="24"/>
+        </w:rPr>
+        <w:t>Cypress_Automation_BDD_Propertyfinder_Task</w:t>
+      </w:r>
+      <w:proofErr w:type="spellEnd"/>
+      <w:r>
+        <w:rPr>
+          <w:sz w:val="24"/>
+          <w:szCs w:val="24"/>
+        </w:rPr>
+        <w:t xml:space="preserve"> </w:t>
+      </w:r>
+      <w:r>
+        <w:rPr>
+          <w:sz w:val="24"/>
+          <w:szCs w:val="24"/>
+        </w:rPr>
+        <w:t>\</w:t>
+      </w:r>
+      <w:proofErr w:type="spellStart"/>
+      <w:r>
+        <w:rPr>
+          <w:sz w:val="24"/>
+          <w:szCs w:val="24"/>
+        </w:rPr>
+        <w:t>Jmeter</w:t>
+      </w:r>
+      <w:proofErr w:type="spellEnd"/>
+      <w:r>
+        <w:rPr>
+          <w:sz w:val="24"/>
+          <w:szCs w:val="24"/>
+        </w:rPr>
+        <w:t>\result</w:t>
+      </w:r>
+    </w:p>
+    <w:p>
+      <w:pPr>
+        <w:pStyle w:val="ListParagraph"/>
+        <w:numPr>
+          <w:ilvl w:val="0"/>
+          <w:numId w:val="1"/>
+        </w:numPr>
+        <w:rPr>
+          <w:b/>
+        </w:rPr>
+      </w:pPr>
+      <w:r>
+        <w:rPr>
+          <w:b/>
+          <w:sz w:val="24"/>
+          <w:szCs w:val="24"/>
         </w:rPr>
         <w:t>Test</w:t>
       </w:r>
       <w:r>
         <w:rPr>
           <w:b/>
-          <w:sz w:val="28"/>
-          <w:szCs w:val="28"/>
+          <w:sz w:val="24"/>
+          <w:szCs w:val="24"/>
         </w:rPr>
         <w:t xml:space="preserve"> </w:t>
       </w:r>
       <w:r>
         <w:rPr>
           <w:b/>
-          <w:sz w:val="28"/>
-          <w:szCs w:val="28"/>
+          <w:sz w:val="24"/>
+          <w:szCs w:val="24"/>
         </w:rPr>
         <w:t>File</w:t>
       </w:r>
       <w:r>
         <w:rPr>
           <w:b/>
-          <w:sz w:val="28"/>
-          <w:szCs w:val="28"/>
+          <w:sz w:val="24"/>
+          <w:szCs w:val="24"/>
         </w:rPr>
         <w:t xml:space="preserve"> </w:t>
       </w:r>
       <w:r>
         <w:rPr>
           <w:b/>
-          <w:sz w:val="28"/>
-          <w:szCs w:val="28"/>
+          <w:sz w:val="24"/>
+          <w:szCs w:val="24"/>
         </w:rPr>
         <w:t>Name  path</w:t>
       </w:r>
       <w:r>
         <w:rPr>
           <w:b/>
-          <w:sz w:val="28"/>
-          <w:szCs w:val="28"/>
+          <w:sz w:val="24"/>
+          <w:szCs w:val="24"/>
         </w:rPr>
         <w:t xml:space="preserve">: </w:t>
       </w:r>
       <w:r>
         <w:rPr>
-          <w:sz w:val="28"/>
-          <w:szCs w:val="28"/>
-        </w:rPr>
-        <w:t>\Property_Finder_Cypress_BDD_Task\Jmeter</w:t>
-      </w:r>
-      <w:r>
-        <w:rPr>
-          <w:sz w:val="28"/>
-          <w:szCs w:val="28"/>
+          <w:sz w:val="24"/>
+          <w:szCs w:val="24"/>
         </w:rPr>
         <w:t>\</w:t>
       </w:r>
       <w:r>
         <w:rPr>
-          <w:sz w:val="28"/>
-          <w:szCs w:val="28"/>
+          <w:sz w:val="24"/>
+          <w:szCs w:val="24"/>
+        </w:rPr>
+        <w:t xml:space="preserve"> </w:t>
+      </w:r>
+      <w:proofErr w:type="spellStart"/>
+      <w:r>
+        <w:rPr>
+          <w:b/>
+          <w:sz w:val="24"/>
+          <w:szCs w:val="24"/>
+        </w:rPr>
+        <w:t>Cypress_Automation_BDD_Propertyfinder_Task</w:t>
+      </w:r>
+      <w:proofErr w:type="spellEnd"/>
+      <w:r>
+        <w:rPr>
+          <w:sz w:val="24"/>
+          <w:szCs w:val="24"/>
+        </w:rPr>
+        <w:t xml:space="preserve"> </w:t>
+      </w:r>
+      <w:r>
+        <w:rPr>
+          <w:sz w:val="24"/>
+          <w:szCs w:val="24"/>
+        </w:rPr>
+        <w:t>\</w:t>
+      </w:r>
+      <w:proofErr w:type="spellStart"/>
+      <w:r>
+        <w:rPr>
+          <w:sz w:val="24"/>
+          <w:szCs w:val="24"/>
+        </w:rPr>
+        <w:t>Jmeter</w:t>
+      </w:r>
+      <w:proofErr w:type="spellEnd"/>
+      <w:r>
+        <w:rPr>
+          <w:sz w:val="24"/>
+          <w:szCs w:val="24"/>
+        </w:rPr>
+        <w:t>\</w:t>
+      </w:r>
+      <w:proofErr w:type="spellStart"/>
+      <w:r>
+        <w:rPr>
+          <w:sz w:val="24"/>
+          <w:szCs w:val="24"/>
         </w:rPr>
         <w:t>PerformanceTestingPropertyFinder</w:t>
       </w:r>
       <w:r>
         <w:rPr>
-          <w:sz w:val="28"/>
-          <w:szCs w:val="28"/>
+          <w:sz w:val="24"/>
+          <w:szCs w:val="24"/>
         </w:rPr>
         <w:t>.jmx</w:t>
       </w:r>
-      <w:r>
-        <w:rPr>
-          <w:b/>
-        </w:rPr>
-        <w:br/>
-      </w:r>
-    </w:p>
-    <w:p/>
-    <w:p/>
-    <w:p/>
-    <w:p>
-      <w:pPr>
-        <w:rPr>
-          <w:b/>
-        </w:rPr>
-      </w:pPr>
-    </w:p>
-    <w:p/>
-    <w:p>
-      <w:pPr>
-        <w:pStyle w:val="ListParagraph"/>
-      </w:pPr>
+      <w:bookmarkStart w:id="0" w:name="_GoBack"/>
+      <w:bookmarkEnd w:id="0"/>
+      <w:proofErr w:type="spellEnd"/>
     </w:p>
     <w:sectPr>
       <w:pgSz w:w="12240" w:h="15840"/>
@@ -1388,6 +1681,56 @@
 </w:document>
 </file>
 
+<file path=word/endnotes.xml><?xml version="1.0" encoding="utf-8"?>
+<w:endnotes xmlns:wpc="http://schemas.microsoft.com/office/word/2010/wordprocessingCanvas" xmlns:mc="http://schemas.openxmlformats.org/markup-compatibility/2006" xmlns:o="urn:schemas-microsoft-com:office:office" xmlns:r="http://schemas.openxmlformats.org/officeDocument/2006/relationships" xmlns:m="http://schemas.openxmlformats.org/officeDocument/2006/math" xmlns:v="urn:schemas-microsoft-com:vml" xmlns:wp14="http://schemas.microsoft.com/office/word/2010/wordprocessingDrawing" xmlns:wp="http://schemas.openxmlformats.org/drawingml/2006/wordprocessingDrawing" xmlns:w10="urn:schemas-microsoft-com:office:word" xmlns:w="http://schemas.openxmlformats.org/wordprocessingml/2006/main" xmlns:w14="http://schemas.microsoft.com/office/word/2010/wordml" xmlns:wpg="http://schemas.microsoft.com/office/word/2010/wordprocessingGroup" xmlns:wpi="http://schemas.microsoft.com/office/word/2010/wordprocessingInk" xmlns:wne="http://schemas.microsoft.com/office/word/2006/wordml" xmlns:wps="http://schemas.microsoft.com/office/word/2010/wordprocessingShape" mc:Ignorable="w14 wp14">
+  <w:endnote w:type="separator" w:id="-1">
+    <w:p>
+      <w:pPr>
+        <w:spacing w:after="0" w:line="240" w:lineRule="auto"/>
+      </w:pPr>
+      <w:r>
+        <w:separator/>
+      </w:r>
+    </w:p>
+  </w:endnote>
+  <w:endnote w:type="continuationSeparator" w:id="0">
+    <w:p>
+      <w:pPr>
+        <w:spacing w:after="0" w:line="240" w:lineRule="auto"/>
+      </w:pPr>
+      <w:r>
+        <w:continuationSeparator/>
+      </w:r>
+    </w:p>
+  </w:endnote>
+</w:endnotes>
+</file>
+
+<file path=word/footnotes.xml><?xml version="1.0" encoding="utf-8"?>
+<w:footnotes xmlns:wpc="http://schemas.microsoft.com/office/word/2010/wordprocessingCanvas" xmlns:mc="http://schemas.openxmlformats.org/markup-compatibility/2006" xmlns:o="urn:schemas-microsoft-com:office:office" xmlns:r="http://schemas.openxmlformats.org/officeDocument/2006/relationships" xmlns:m="http://schemas.openxmlformats.org/officeDocument/2006/math" xmlns:v="urn:schemas-microsoft-com:vml" xmlns:wp14="http://schemas.microsoft.com/office/word/2010/wordprocessingDrawing" xmlns:wp="http://schemas.openxmlformats.org/drawingml/2006/wordprocessingDrawing" xmlns:w10="urn:schemas-microsoft-com:office:word" xmlns:w="http://schemas.openxmlformats.org/wordprocessingml/2006/main" xmlns:w14="http://schemas.microsoft.com/office/word/2010/wordml" xmlns:wpg="http://schemas.microsoft.com/office/word/2010/wordprocessingGroup" xmlns:wpi="http://schemas.microsoft.com/office/word/2010/wordprocessingInk" xmlns:wne="http://schemas.microsoft.com/office/word/2006/wordml" xmlns:wps="http://schemas.microsoft.com/office/word/2010/wordprocessingShape" mc:Ignorable="w14 wp14">
+  <w:footnote w:type="separator" w:id="-1">
+    <w:p>
+      <w:pPr>
+        <w:spacing w:after="0" w:line="240" w:lineRule="auto"/>
+      </w:pPr>
+      <w:r>
+        <w:separator/>
+      </w:r>
+    </w:p>
+  </w:footnote>
+  <w:footnote w:type="continuationSeparator" w:id="0">
+    <w:p>
+      <w:pPr>
+        <w:spacing w:after="0" w:line="240" w:lineRule="auto"/>
+      </w:pPr>
+      <w:r>
+        <w:continuationSeparator/>
+      </w:r>
+    </w:p>
+  </w:footnote>
+</w:footnotes>
+</file>
+
 <file path=word/numbering.xml><?xml version="1.0" encoding="utf-8"?>
 <w:numbering xmlns:wpc="http://schemas.microsoft.com/office/word/2010/wordprocessingCanvas" xmlns:mc="http://schemas.openxmlformats.org/markup-compatibility/2006" xmlns:o="urn:schemas-microsoft-com:office:office" xmlns:r="http://schemas.openxmlformats.org/officeDocument/2006/relationships" xmlns:m="http://schemas.openxmlformats.org/officeDocument/2006/math" xmlns:v="urn:schemas-microsoft-com:vml" xmlns:wp14="http://schemas.microsoft.com/office/word/2010/wordprocessingDrawing" xmlns:wp="http://schemas.openxmlformats.org/drawingml/2006/wordprocessingDrawing" xmlns:w10="urn:schemas-microsoft-com:office:word" xmlns:w="http://schemas.openxmlformats.org/wordprocessingml/2006/main" xmlns:w14="http://schemas.microsoft.com/office/word/2010/wordml" xmlns:wpg="http://schemas.microsoft.com/office/word/2010/wordprocessingGroup" xmlns:wpi="http://schemas.microsoft.com/office/word/2010/wordprocessingInk" xmlns:wne="http://schemas.microsoft.com/office/word/2006/wordml" xmlns:wps="http://schemas.microsoft.com/office/word/2010/wordprocessingShape" mc:Ignorable="w14 wp14">
   <w:abstractNum w:abstractNumId="0">
@@ -1679,6 +2022,119 @@
     </w:lvl>
   </w:abstractNum>
   <w:abstractNum w:abstractNumId="3">
+    <w:nsid w:val="0DA17E0B"/>
+    <w:multiLevelType w:val="hybridMultilevel"/>
+    <w:tmpl w:val="6D365050"/>
+    <w:lvl w:ilvl="0" w:tplc="04090009">
+      <w:start w:val="1"/>
+      <w:numFmt w:val="bullet"/>
+      <w:lvlText w:val=""/>
+      <w:lvlJc w:val="left"/>
+      <w:pPr>
+        <w:ind w:left="720" w:hanging="360"/>
+      </w:pPr>
+      <w:rPr>
+        <w:rFonts w:ascii="Wingdings" w:hAnsi="Wingdings" w:hint="default"/>
+      </w:rPr>
+    </w:lvl>
+    <w:lvl w:ilvl="1" w:tplc="04090003" w:tentative="1">
+      <w:start w:val="1"/>
+      <w:numFmt w:val="bullet"/>
+      <w:lvlText w:val="o"/>
+      <w:lvlJc w:val="left"/>
+      <w:pPr>
+        <w:ind w:left="1440" w:hanging="360"/>
+      </w:pPr>
+      <w:rPr>
+        <w:rFonts w:ascii="Courier New" w:hAnsi="Courier New" w:cs="Courier New" w:hint="default"/>
+      </w:rPr>
+    </w:lvl>
+    <w:lvl w:ilvl="2" w:tplc="04090005" w:tentative="1">
+      <w:start w:val="1"/>
+      <w:numFmt w:val="bullet"/>
+      <w:lvlText w:val=""/>
+      <w:lvlJc w:val="left"/>
+      <w:pPr>
+        <w:ind w:left="2160" w:hanging="360"/>
+      </w:pPr>
+      <w:rPr>
+        <w:rFonts w:ascii="Wingdings" w:hAnsi="Wingdings" w:hint="default"/>
+      </w:rPr>
+    </w:lvl>
+    <w:lvl w:ilvl="3" w:tplc="04090001" w:tentative="1">
+      <w:start w:val="1"/>
+      <w:numFmt w:val="bullet"/>
+      <w:lvlText w:val=""/>
+      <w:lvlJc w:val="left"/>
+      <w:pPr>
+        <w:ind w:left="2880" w:hanging="360"/>
+      </w:pPr>
+      <w:rPr>
+        <w:rFonts w:ascii="Symbol" w:hAnsi="Symbol" w:hint="default"/>
+      </w:rPr>
+    </w:lvl>
+    <w:lvl w:ilvl="4" w:tplc="04090003" w:tentative="1">
+      <w:start w:val="1"/>
+      <w:numFmt w:val="bullet"/>
+      <w:lvlText w:val="o"/>
+      <w:lvlJc w:val="left"/>
+      <w:pPr>
+        <w:ind w:left="3600" w:hanging="360"/>
+      </w:pPr>
+      <w:rPr>
+        <w:rFonts w:ascii="Courier New" w:hAnsi="Courier New" w:cs="Courier New" w:hint="default"/>
+      </w:rPr>
+    </w:lvl>
+    <w:lvl w:ilvl="5" w:tplc="04090005" w:tentative="1">
+      <w:start w:val="1"/>
+      <w:numFmt w:val="bullet"/>
+      <w:lvlText w:val=""/>
+      <w:lvlJc w:val="left"/>
+      <w:pPr>
+        <w:ind w:left="4320" w:hanging="360"/>
+      </w:pPr>
+      <w:rPr>
+        <w:rFonts w:ascii="Wingdings" w:hAnsi="Wingdings" w:hint="default"/>
+      </w:rPr>
+    </w:lvl>
+    <w:lvl w:ilvl="6" w:tplc="04090001" w:tentative="1">
+      <w:start w:val="1"/>
+      <w:numFmt w:val="bullet"/>
+      <w:lvlText w:val=""/>
+      <w:lvlJc w:val="left"/>
+      <w:pPr>
+        <w:ind w:left="5040" w:hanging="360"/>
+      </w:pPr>
+      <w:rPr>
+        <w:rFonts w:ascii="Symbol" w:hAnsi="Symbol" w:hint="default"/>
+      </w:rPr>
+    </w:lvl>
+    <w:lvl w:ilvl="7" w:tplc="04090003" w:tentative="1">
+      <w:start w:val="1"/>
+      <w:numFmt w:val="bullet"/>
+      <w:lvlText w:val="o"/>
+      <w:lvlJc w:val="left"/>
+      <w:pPr>
+        <w:ind w:left="5760" w:hanging="360"/>
+      </w:pPr>
+      <w:rPr>
+        <w:rFonts w:ascii="Courier New" w:hAnsi="Courier New" w:cs="Courier New" w:hint="default"/>
+      </w:rPr>
+    </w:lvl>
+    <w:lvl w:ilvl="8" w:tplc="04090005" w:tentative="1">
+      <w:start w:val="1"/>
+      <w:numFmt w:val="bullet"/>
+      <w:lvlText w:val=""/>
+      <w:lvlJc w:val="left"/>
+      <w:pPr>
+        <w:ind w:left="6480" w:hanging="360"/>
+      </w:pPr>
+      <w:rPr>
+        <w:rFonts w:ascii="Wingdings" w:hAnsi="Wingdings" w:hint="default"/>
+      </w:rPr>
+    </w:lvl>
+  </w:abstractNum>
+  <w:abstractNum w:abstractNumId="4">
     <w:nsid w:val="264B4BBE"/>
     <w:multiLevelType w:val="hybridMultilevel"/>
     <w:tmpl w:val="EBC0B388"/>
@@ -1791,10 +2247,209 @@
       </w:rPr>
     </w:lvl>
   </w:abstractNum>
-  <w:abstractNum w:abstractNumId="4">
+  <w:abstractNum w:abstractNumId="5">
     <w:nsid w:val="2678741B"/>
     <w:multiLevelType w:val="hybridMultilevel"/>
-    <w:tmpl w:val="F3E400EC"/>
+    <w:tmpl w:val="F620BEA4"/>
+    <w:lvl w:ilvl="0" w:tplc="04090009">
+      <w:start w:val="1"/>
+      <w:numFmt w:val="bullet"/>
+      <w:lvlText w:val=""/>
+      <w:lvlJc w:val="left"/>
+      <w:pPr>
+        <w:ind w:left="720" w:hanging="360"/>
+      </w:pPr>
+      <w:rPr>
+        <w:rFonts w:ascii="Wingdings" w:hAnsi="Wingdings" w:hint="default"/>
+      </w:rPr>
+    </w:lvl>
+    <w:lvl w:ilvl="1" w:tplc="04090003" w:tentative="1">
+      <w:start w:val="1"/>
+      <w:numFmt w:val="bullet"/>
+      <w:lvlText w:val="o"/>
+      <w:lvlJc w:val="left"/>
+      <w:pPr>
+        <w:ind w:left="1440" w:hanging="360"/>
+      </w:pPr>
+      <w:rPr>
+        <w:rFonts w:ascii="Courier New" w:hAnsi="Courier New" w:cs="Courier New" w:hint="default"/>
+      </w:rPr>
+    </w:lvl>
+    <w:lvl w:ilvl="2" w:tplc="04090005" w:tentative="1">
+      <w:start w:val="1"/>
+      <w:numFmt w:val="bullet"/>
+      <w:lvlText w:val=""/>
+      <w:lvlJc w:val="left"/>
+      <w:pPr>
+        <w:ind w:left="2160" w:hanging="360"/>
+      </w:pPr>
+      <w:rPr>
+        <w:rFonts w:ascii="Wingdings" w:hAnsi="Wingdings" w:hint="default"/>
+      </w:rPr>
+    </w:lvl>
+    <w:lvl w:ilvl="3" w:tplc="04090001" w:tentative="1">
+      <w:start w:val="1"/>
+      <w:numFmt w:val="bullet"/>
+      <w:lvlText w:val=""/>
+      <w:lvlJc w:val="left"/>
+      <w:pPr>
+        <w:ind w:left="2880" w:hanging="360"/>
+      </w:pPr>
+      <w:rPr>
+        <w:rFonts w:ascii="Symbol" w:hAnsi="Symbol" w:hint="default"/>
+      </w:rPr>
+    </w:lvl>
+    <w:lvl w:ilvl="4" w:tplc="04090003" w:tentative="1">
+      <w:start w:val="1"/>
+      <w:numFmt w:val="bullet"/>
+      <w:lvlText w:val="o"/>
+      <w:lvlJc w:val="left"/>
+      <w:pPr>
+        <w:ind w:left="3600" w:hanging="360"/>
+      </w:pPr>
+      <w:rPr>
+        <w:rFonts w:ascii="Courier New" w:hAnsi="Courier New" w:cs="Courier New" w:hint="default"/>
+      </w:rPr>
+    </w:lvl>
+    <w:lvl w:ilvl="5" w:tplc="04090005" w:tentative="1">
+      <w:start w:val="1"/>
+      <w:numFmt w:val="bullet"/>
+      <w:lvlText w:val=""/>
+      <w:lvlJc w:val="left"/>
+      <w:pPr>
+        <w:ind w:left="4320" w:hanging="360"/>
+      </w:pPr>
+      <w:rPr>
+        <w:rFonts w:ascii="Wingdings" w:hAnsi="Wingdings" w:hint="default"/>
+      </w:rPr>
+    </w:lvl>
+    <w:lvl w:ilvl="6" w:tplc="04090001" w:tentative="1">
+      <w:start w:val="1"/>
+      <w:numFmt w:val="bullet"/>
+      <w:lvlText w:val=""/>
+      <w:lvlJc w:val="left"/>
+      <w:pPr>
+        <w:ind w:left="5040" w:hanging="360"/>
+      </w:pPr>
+      <w:rPr>
+        <w:rFonts w:ascii="Symbol" w:hAnsi="Symbol" w:hint="default"/>
+      </w:rPr>
+    </w:lvl>
+    <w:lvl w:ilvl="7" w:tplc="04090003" w:tentative="1">
+      <w:start w:val="1"/>
+      <w:numFmt w:val="bullet"/>
+      <w:lvlText w:val="o"/>
+      <w:lvlJc w:val="left"/>
+      <w:pPr>
+        <w:ind w:left="5760" w:hanging="360"/>
+      </w:pPr>
+      <w:rPr>
+        <w:rFonts w:ascii="Courier New" w:hAnsi="Courier New" w:cs="Courier New" w:hint="default"/>
+      </w:rPr>
+    </w:lvl>
+    <w:lvl w:ilvl="8" w:tplc="04090005" w:tentative="1">
+      <w:start w:val="1"/>
+      <w:numFmt w:val="bullet"/>
+      <w:lvlText w:val=""/>
+      <w:lvlJc w:val="left"/>
+      <w:pPr>
+        <w:ind w:left="6480" w:hanging="360"/>
+      </w:pPr>
+      <w:rPr>
+        <w:rFonts w:ascii="Wingdings" w:hAnsi="Wingdings" w:hint="default"/>
+      </w:rPr>
+    </w:lvl>
+  </w:abstractNum>
+  <w:abstractNum w:abstractNumId="6">
+    <w:nsid w:val="3AA51192"/>
+    <w:multiLevelType w:val="hybridMultilevel"/>
+    <w:tmpl w:val="6B70FFFA"/>
+    <w:lvl w:ilvl="0" w:tplc="0409000F">
+      <w:start w:val="1"/>
+      <w:numFmt w:val="decimal"/>
+      <w:lvlText w:val="%1."/>
+      <w:lvlJc w:val="left"/>
+      <w:pPr>
+        <w:ind w:left="720" w:hanging="360"/>
+      </w:pPr>
+    </w:lvl>
+    <w:lvl w:ilvl="1" w:tplc="04090019" w:tentative="1">
+      <w:start w:val="1"/>
+      <w:numFmt w:val="lowerLetter"/>
+      <w:lvlText w:val="%2."/>
+      <w:lvlJc w:val="left"/>
+      <w:pPr>
+        <w:ind w:left="1440" w:hanging="360"/>
+      </w:pPr>
+    </w:lvl>
+    <w:lvl w:ilvl="2" w:tplc="0409001B" w:tentative="1">
+      <w:start w:val="1"/>
+      <w:numFmt w:val="lowerRoman"/>
+      <w:lvlText w:val="%3."/>
+      <w:lvlJc w:val="right"/>
+      <w:pPr>
+        <w:ind w:left="2160" w:hanging="180"/>
+      </w:pPr>
+    </w:lvl>
+    <w:lvl w:ilvl="3" w:tplc="0409000F" w:tentative="1">
+      <w:start w:val="1"/>
+      <w:numFmt w:val="decimal"/>
+      <w:lvlText w:val="%4."/>
+      <w:lvlJc w:val="left"/>
+      <w:pPr>
+        <w:ind w:left="2880" w:hanging="360"/>
+      </w:pPr>
+    </w:lvl>
+    <w:lvl w:ilvl="4" w:tplc="04090019" w:tentative="1">
+      <w:start w:val="1"/>
+      <w:numFmt w:val="lowerLetter"/>
+      <w:lvlText w:val="%5."/>
+      <w:lvlJc w:val="left"/>
+      <w:pPr>
+        <w:ind w:left="3600" w:hanging="360"/>
+      </w:pPr>
+    </w:lvl>
+    <w:lvl w:ilvl="5" w:tplc="0409001B" w:tentative="1">
+      <w:start w:val="1"/>
+      <w:numFmt w:val="lowerRoman"/>
+      <w:lvlText w:val="%6."/>
+      <w:lvlJc w:val="right"/>
+      <w:pPr>
+        <w:ind w:left="4320" w:hanging="180"/>
+      </w:pPr>
+    </w:lvl>
+    <w:lvl w:ilvl="6" w:tplc="0409000F" w:tentative="1">
+      <w:start w:val="1"/>
+      <w:numFmt w:val="decimal"/>
+      <w:lvlText w:val="%7."/>
+      <w:lvlJc w:val="left"/>
+      <w:pPr>
+        <w:ind w:left="5040" w:hanging="360"/>
+      </w:pPr>
+    </w:lvl>
+    <w:lvl w:ilvl="7" w:tplc="04090019" w:tentative="1">
+      <w:start w:val="1"/>
+      <w:numFmt w:val="lowerLetter"/>
+      <w:lvlText w:val="%8."/>
+      <w:lvlJc w:val="left"/>
+      <w:pPr>
+        <w:ind w:left="5760" w:hanging="360"/>
+      </w:pPr>
+    </w:lvl>
+    <w:lvl w:ilvl="8" w:tplc="0409001B" w:tentative="1">
+      <w:start w:val="1"/>
+      <w:numFmt w:val="lowerRoman"/>
+      <w:lvlText w:val="%9."/>
+      <w:lvlJc w:val="right"/>
+      <w:pPr>
+        <w:ind w:left="6480" w:hanging="180"/>
+      </w:pPr>
+    </w:lvl>
+  </w:abstractNum>
+  <w:abstractNum w:abstractNumId="7">
+    <w:nsid w:val="7DF86099"/>
+    <w:multiLevelType w:val="hybridMultilevel"/>
+    <w:tmpl w:val="3B50F090"/>
     <w:lvl w:ilvl="0" w:tplc="04090009">
       <w:start w:val="1"/>
       <w:numFmt w:val="bullet"/>
@@ -1905,19 +2560,28 @@
     </w:lvl>
   </w:abstractNum>
   <w:num w:numId="1">
-    <w:abstractNumId w:val="4"/>
+    <w:abstractNumId w:val="5"/>
   </w:num>
   <w:num w:numId="2">
     <w:abstractNumId w:val="2"/>
   </w:num>
   <w:num w:numId="3">
-    <w:abstractNumId w:val="3"/>
+    <w:abstractNumId w:val="4"/>
   </w:num>
   <w:num w:numId="4">
     <w:abstractNumId w:val="1"/>
   </w:num>
   <w:num w:numId="5">
     <w:abstractNumId w:val="0"/>
+  </w:num>
+  <w:num w:numId="6">
+    <w:abstractNumId w:val="6"/>
+  </w:num>
+  <w:num w:numId="7">
+    <w:abstractNumId w:val="3"/>
+  </w:num>
+  <w:num w:numId="8">
+    <w:abstractNumId w:val="7"/>
   </w:num>
 </w:numbering>
 </file>
@@ -2324,6 +2988,50 @@
       <w:u w:val="single"/>
     </w:rPr>
   </w:style>
+  <w:style w:type="paragraph" w:styleId="Header">
+    <w:name w:val="header"/>
+    <w:basedOn w:val="Normal"/>
+    <w:link w:val="HeaderChar"/>
+    <w:uiPriority w:val="99"/>
+    <w:unhideWhenUsed/>
+    <w:rsid w:val="002C27F2"/>
+    <w:pPr>
+      <w:tabs>
+        <w:tab w:val="center" w:pos="4680"/>
+        <w:tab w:val="right" w:pos="9360"/>
+      </w:tabs>
+      <w:spacing w:after="0" w:line="240" w:lineRule="auto"/>
+    </w:pPr>
+  </w:style>
+  <w:style w:type="character" w:customStyle="1" w:styleId="HeaderChar">
+    <w:name w:val="Header Char"/>
+    <w:basedOn w:val="DefaultParagraphFont"/>
+    <w:link w:val="Header"/>
+    <w:uiPriority w:val="99"/>
+    <w:rsid w:val="002C27F2"/>
+  </w:style>
+  <w:style w:type="paragraph" w:styleId="Footer">
+    <w:name w:val="footer"/>
+    <w:basedOn w:val="Normal"/>
+    <w:link w:val="FooterChar"/>
+    <w:uiPriority w:val="99"/>
+    <w:unhideWhenUsed/>
+    <w:rsid w:val="002C27F2"/>
+    <w:pPr>
+      <w:tabs>
+        <w:tab w:val="center" w:pos="4680"/>
+        <w:tab w:val="right" w:pos="9360"/>
+      </w:tabs>
+      <w:spacing w:after="0" w:line="240" w:lineRule="auto"/>
+    </w:pPr>
+  </w:style>
+  <w:style w:type="character" w:customStyle="1" w:styleId="FooterChar">
+    <w:name w:val="Footer Char"/>
+    <w:basedOn w:val="DefaultParagraphFont"/>
+    <w:link w:val="Footer"/>
+    <w:uiPriority w:val="99"/>
+    <w:rsid w:val="002C27F2"/>
+  </w:style>
 </w:styles>
 </file>
 
@@ -2728,6 +3436,50 @@
       <w:color w:val="800080" w:themeColor="followedHyperlink"/>
       <w:u w:val="single"/>
     </w:rPr>
+  </w:style>
+  <w:style w:type="paragraph" w:styleId="Header">
+    <w:name w:val="header"/>
+    <w:basedOn w:val="Normal"/>
+    <w:link w:val="HeaderChar"/>
+    <w:uiPriority w:val="99"/>
+    <w:unhideWhenUsed/>
+    <w:rsid w:val="002C27F2"/>
+    <w:pPr>
+      <w:tabs>
+        <w:tab w:val="center" w:pos="4680"/>
+        <w:tab w:val="right" w:pos="9360"/>
+      </w:tabs>
+      <w:spacing w:after="0" w:line="240" w:lineRule="auto"/>
+    </w:pPr>
+  </w:style>
+  <w:style w:type="character" w:customStyle="1" w:styleId="HeaderChar">
+    <w:name w:val="Header Char"/>
+    <w:basedOn w:val="DefaultParagraphFont"/>
+    <w:link w:val="Header"/>
+    <w:uiPriority w:val="99"/>
+    <w:rsid w:val="002C27F2"/>
+  </w:style>
+  <w:style w:type="paragraph" w:styleId="Footer">
+    <w:name w:val="footer"/>
+    <w:basedOn w:val="Normal"/>
+    <w:link w:val="FooterChar"/>
+    <w:uiPriority w:val="99"/>
+    <w:unhideWhenUsed/>
+    <w:rsid w:val="002C27F2"/>
+    <w:pPr>
+      <w:tabs>
+        <w:tab w:val="center" w:pos="4680"/>
+        <w:tab w:val="right" w:pos="9360"/>
+      </w:tabs>
+      <w:spacing w:after="0" w:line="240" w:lineRule="auto"/>
+    </w:pPr>
+  </w:style>
+  <w:style w:type="character" w:customStyle="1" w:styleId="FooterChar">
+    <w:name w:val="Footer Char"/>
+    <w:basedOn w:val="DefaultParagraphFont"/>
+    <w:link w:val="Footer"/>
+    <w:uiPriority w:val="99"/>
+    <w:rsid w:val="002C27F2"/>
   </w:style>
 </w:styles>
 </file>

</xml_diff>